<commit_message>
Final implementation and documentation added with tests
</commit_message>
<xml_diff>
--- a/Docs/Engine unit interface specification.docx
+++ b/Docs/Engine unit interface specification.docx
@@ -33,8 +33,26 @@
           <w:b/>
           <w:lang w:val="en-US"/>
         </w:rPr>
-        <w:t>v1.0</w:t>
+        <w:t>v1.</w:t>
       </w:r>
+      <w:ins w:id="0" w:author="Roland Halbaksz" w:date="2015-10-21T13:56:00Z">
+        <w:r>
+          <w:rPr>
+            <w:b/>
+            <w:lang w:val="en-US"/>
+          </w:rPr>
+          <w:t>1</w:t>
+        </w:r>
+      </w:ins>
+      <w:del w:id="1" w:author="Roland Halbaksz" w:date="2015-10-21T13:56:00Z">
+        <w:r>
+          <w:rPr>
+            <w:b/>
+            <w:lang w:val="en-US"/>
+          </w:rPr>
+          <w:delText>0</w:delText>
+        </w:r>
+      </w:del>
     </w:p>
     <w:p>
       <w:pPr>
@@ -186,6 +204,74 @@
           </w:p>
         </w:tc>
       </w:tr>
+      <w:tr>
+        <w:trPr>
+          <w:ins w:id="2" w:author="Roland Halbaksz" w:date="2015-10-21T13:54:00Z"/>
+        </w:trPr>
+        <w:tc>
+          <w:tcPr>
+            <w:tcW w:w="1413" w:type="dxa"/>
+          </w:tcPr>
+          <w:p>
+            <w:pPr>
+              <w:rPr>
+                <w:ins w:id="3" w:author="Roland Halbaksz" w:date="2015-10-21T13:54:00Z"/>
+                <w:lang w:val="en-US"/>
+              </w:rPr>
+            </w:pPr>
+            <w:ins w:id="4" w:author="Roland Halbaksz" w:date="2015-10-21T13:54:00Z">
+              <w:r>
+                <w:rPr>
+                  <w:lang w:val="en-US"/>
+                </w:rPr>
+                <w:t>2015.10.21</w:t>
+              </w:r>
+            </w:ins>
+          </w:p>
+        </w:tc>
+        <w:tc>
+          <w:tcPr>
+            <w:tcW w:w="1559" w:type="dxa"/>
+          </w:tcPr>
+          <w:p>
+            <w:pPr>
+              <w:rPr>
+                <w:ins w:id="5" w:author="Roland Halbaksz" w:date="2015-10-21T13:54:00Z"/>
+                <w:lang w:val="en-US"/>
+              </w:rPr>
+            </w:pPr>
+            <w:ins w:id="6" w:author="Roland Halbaksz" w:date="2015-10-21T13:54:00Z">
+              <w:r>
+                <w:rPr>
+                  <w:lang w:val="en-US"/>
+                </w:rPr>
+                <w:t>1.1</w:t>
+              </w:r>
+            </w:ins>
+          </w:p>
+        </w:tc>
+        <w:tc>
+          <w:tcPr>
+            <w:tcW w:w="6090" w:type="dxa"/>
+          </w:tcPr>
+          <w:p>
+            <w:pPr>
+              <w:rPr>
+                <w:ins w:id="7" w:author="Roland Halbaksz" w:date="2015-10-21T13:54:00Z"/>
+                <w:lang w:val="en-US"/>
+              </w:rPr>
+            </w:pPr>
+            <w:ins w:id="8" w:author="Roland Halbaksz" w:date="2015-10-21T13:54:00Z">
+              <w:r>
+                <w:rPr>
+                  <w:lang w:val="en-US"/>
+                </w:rPr>
+                <w:t>Eliminate all unnecessary property</w:t>
+              </w:r>
+            </w:ins>
+          </w:p>
+        </w:tc>
+      </w:tr>
     </w:tbl>
     <w:p>
       <w:pPr>
@@ -216,20 +302,44 @@
       <w:tblPr>
         <w:tblStyle w:val="TableGrid"/>
         <w:tblW w:w="0" w:type="auto"/>
+        <w:tblLayout w:type="fixed"/>
         <w:tblLook w:val="04A0" w:firstRow="1" w:lastRow="0" w:firstColumn="1" w:lastColumn="0" w:noHBand="0" w:noVBand="1"/>
+        <w:tblPrChange w:id="9" w:author="Roland Halbaksz" w:date="2015-10-21T14:03:00Z">
+          <w:tblPr>
+            <w:tblStyle w:val="TableGrid"/>
+            <w:tblW w:w="0" w:type="auto"/>
+            <w:tblLook w:val="04A0" w:firstRow="1" w:lastRow="0" w:firstColumn="1" w:lastColumn="0" w:noHBand="0" w:noVBand="1"/>
+          </w:tblPr>
+        </w:tblPrChange>
       </w:tblPr>
       <w:tblGrid>
-        <w:gridCol w:w="1935"/>
-        <w:gridCol w:w="1790"/>
-        <w:gridCol w:w="1827"/>
-        <w:gridCol w:w="1666"/>
-        <w:gridCol w:w="1844"/>
+        <w:gridCol w:w="1677"/>
+        <w:gridCol w:w="1517"/>
+        <w:gridCol w:w="1763"/>
+        <w:gridCol w:w="2591"/>
+        <w:gridCol w:w="1514"/>
+        <w:tblGridChange w:id="10">
+          <w:tblGrid>
+            <w:gridCol w:w="1677"/>
+            <w:gridCol w:w="1517"/>
+            <w:gridCol w:w="1484"/>
+            <w:gridCol w:w="279"/>
+            <w:gridCol w:w="2591"/>
+            <w:gridCol w:w="1514"/>
+          </w:tblGrid>
+        </w:tblGridChange>
       </w:tblGrid>
       <w:tr>
         <w:tc>
           <w:tcPr>
-            <w:tcW w:w="1935" w:type="dxa"/>
+            <w:tcW w:w="1677" w:type="dxa"/>
             <w:shd w:val="clear" w:color="auto" w:fill="7F7F7F" w:themeFill="text1" w:themeFillTint="80"/>
+            <w:tcPrChange w:id="11" w:author="Roland Halbaksz" w:date="2015-10-21T14:03:00Z">
+              <w:tcPr>
+                <w:tcW w:w="1935" w:type="dxa"/>
+                <w:shd w:val="clear" w:color="auto" w:fill="7F7F7F" w:themeFill="text1" w:themeFillTint="80"/>
+              </w:tcPr>
+            </w:tcPrChange>
           </w:tcPr>
           <w:p>
             <w:pPr>
@@ -249,8 +359,14 @@
         </w:tc>
         <w:tc>
           <w:tcPr>
-            <w:tcW w:w="1790" w:type="dxa"/>
+            <w:tcW w:w="1517" w:type="dxa"/>
             <w:shd w:val="clear" w:color="auto" w:fill="7F7F7F" w:themeFill="text1" w:themeFillTint="80"/>
+            <w:tcPrChange w:id="12" w:author="Roland Halbaksz" w:date="2015-10-21T14:03:00Z">
+              <w:tcPr>
+                <w:tcW w:w="1790" w:type="dxa"/>
+                <w:shd w:val="clear" w:color="auto" w:fill="7F7F7F" w:themeFill="text1" w:themeFillTint="80"/>
+              </w:tcPr>
+            </w:tcPrChange>
           </w:tcPr>
           <w:p>
             <w:pPr>
@@ -270,8 +386,14 @@
         </w:tc>
         <w:tc>
           <w:tcPr>
-            <w:tcW w:w="1827" w:type="dxa"/>
+            <w:tcW w:w="1763" w:type="dxa"/>
             <w:shd w:val="clear" w:color="auto" w:fill="7F7F7F" w:themeFill="text1" w:themeFillTint="80"/>
+            <w:tcPrChange w:id="13" w:author="Roland Halbaksz" w:date="2015-10-21T14:03:00Z">
+              <w:tcPr>
+                <w:tcW w:w="1827" w:type="dxa"/>
+                <w:shd w:val="clear" w:color="auto" w:fill="7F7F7F" w:themeFill="text1" w:themeFillTint="80"/>
+              </w:tcPr>
+            </w:tcPrChange>
           </w:tcPr>
           <w:p>
             <w:pPr>
@@ -291,8 +413,15 @@
         </w:tc>
         <w:tc>
           <w:tcPr>
-            <w:tcW w:w="1666" w:type="dxa"/>
+            <w:tcW w:w="2591" w:type="dxa"/>
             <w:shd w:val="clear" w:color="auto" w:fill="7F7F7F" w:themeFill="text1" w:themeFillTint="80"/>
+            <w:tcPrChange w:id="14" w:author="Roland Halbaksz" w:date="2015-10-21T14:03:00Z">
+              <w:tcPr>
+                <w:tcW w:w="1666" w:type="dxa"/>
+                <w:gridSpan w:val="2"/>
+                <w:shd w:val="clear" w:color="auto" w:fill="7F7F7F" w:themeFill="text1" w:themeFillTint="80"/>
+              </w:tcPr>
+            </w:tcPrChange>
           </w:tcPr>
           <w:p>
             <w:pPr>
@@ -312,8 +441,14 @@
         </w:tc>
         <w:tc>
           <w:tcPr>
-            <w:tcW w:w="1844" w:type="dxa"/>
+            <w:tcW w:w="1514" w:type="dxa"/>
             <w:shd w:val="clear" w:color="auto" w:fill="7F7F7F" w:themeFill="text1" w:themeFillTint="80"/>
+            <w:tcPrChange w:id="15" w:author="Roland Halbaksz" w:date="2015-10-21T14:03:00Z">
+              <w:tcPr>
+                <w:tcW w:w="1844" w:type="dxa"/>
+                <w:shd w:val="clear" w:color="auto" w:fill="7F7F7F" w:themeFill="text1" w:themeFillTint="80"/>
+              </w:tcPr>
+            </w:tcPrChange>
           </w:tcPr>
           <w:p>
             <w:pPr>
@@ -335,7 +470,7 @@
       <w:tr>
         <w:tc>
           <w:tcPr>
-            <w:tcW w:w="1935" w:type="dxa"/>
+            <w:tcW w:w="1677" w:type="dxa"/>
           </w:tcPr>
           <w:p>
             <w:pPr>
@@ -359,7 +494,7 @@
         </w:tc>
         <w:tc>
           <w:tcPr>
-            <w:tcW w:w="1790" w:type="dxa"/>
+            <w:tcW w:w="1517" w:type="dxa"/>
           </w:tcPr>
           <w:p>
             <w:pPr>
@@ -377,7 +512,7 @@
         </w:tc>
         <w:tc>
           <w:tcPr>
-            <w:tcW w:w="1827" w:type="dxa"/>
+            <w:tcW w:w="1763" w:type="dxa"/>
           </w:tcPr>
           <w:p>
             <w:pPr>
@@ -395,7 +530,7 @@
         </w:tc>
         <w:tc>
           <w:tcPr>
-            <w:tcW w:w="1666" w:type="dxa"/>
+            <w:tcW w:w="2591" w:type="dxa"/>
           </w:tcPr>
           <w:p>
             <w:pPr>
@@ -415,11 +550,19 @@
               </w:rPr>
               <w:t>hrottle</w:t>
             </w:r>
-          </w:p>
-        </w:tc>
-        <w:tc>
-          <w:tcPr>
-            <w:tcW w:w="1844" w:type="dxa"/>
+            <w:ins w:id="16" w:author="Roland Halbaksz" w:date="2015-10-21T14:02:00Z">
+              <w:r>
+                <w:rPr>
+                  <w:lang w:val="en-US"/>
+                </w:rPr>
+                <w:t xml:space="preserve"> (%)</w:t>
+              </w:r>
+            </w:ins>
+          </w:p>
+        </w:tc>
+        <w:tc>
+          <w:tcPr>
+            <w:tcW w:w="1514" w:type="dxa"/>
           </w:tcPr>
           <w:p>
             <w:pPr>
@@ -439,7 +582,7 @@
       <w:tr>
         <w:tc>
           <w:tcPr>
-            <w:tcW w:w="1935" w:type="dxa"/>
+            <w:tcW w:w="1677" w:type="dxa"/>
           </w:tcPr>
           <w:p>
             <w:pPr>
@@ -457,7 +600,7 @@
         </w:tc>
         <w:tc>
           <w:tcPr>
-            <w:tcW w:w="1790" w:type="dxa"/>
+            <w:tcW w:w="1517" w:type="dxa"/>
           </w:tcPr>
           <w:p>
             <w:pPr>
@@ -475,7 +618,7 @@
         </w:tc>
         <w:tc>
           <w:tcPr>
-            <w:tcW w:w="1827" w:type="dxa"/>
+            <w:tcW w:w="1763" w:type="dxa"/>
           </w:tcPr>
           <w:p>
             <w:pPr>
@@ -493,27 +636,51 @@
         </w:tc>
         <w:tc>
           <w:tcPr>
-            <w:tcW w:w="1666" w:type="dxa"/>
-          </w:tcPr>
-          <w:p>
-            <w:pPr>
-              <w:rPr>
-                <w:lang w:val="en-US"/>
-              </w:rPr>
-            </w:pPr>
-            <w:proofErr w:type="spellStart"/>
-            <w:r>
-              <w:rPr>
-                <w:lang w:val="en-US"/>
-              </w:rPr>
-              <w:t>StartStop</w:t>
-            </w:r>
+            <w:tcW w:w="2591" w:type="dxa"/>
+          </w:tcPr>
+          <w:p>
+            <w:pPr>
+              <w:rPr>
+                <w:lang w:val="en-US"/>
+              </w:rPr>
+            </w:pPr>
+            <w:del w:id="17" w:author="Roland Halbaksz" w:date="2015-10-21T14:03:00Z">
+              <w:r>
+                <w:rPr>
+                  <w:lang w:val="en-US"/>
+                </w:rPr>
+                <w:delText>StartStop</w:delText>
+              </w:r>
+            </w:del>
+            <w:ins w:id="18" w:author="Roland Halbaksz" w:date="2015-10-21T14:03:00Z">
+              <w:r>
+                <w:rPr>
+                  <w:lang w:val="en-US"/>
+                </w:rPr>
+                <w:t>Connect/</w:t>
+              </w:r>
+              <w:proofErr w:type="spellStart"/>
+              <w:r>
+                <w:rPr>
+                  <w:lang w:val="en-US"/>
+                </w:rPr>
+                <w:t>Discon</w:t>
+              </w:r>
+              <w:bookmarkStart w:id="19" w:name="_GoBack"/>
+              <w:bookmarkEnd w:id="19"/>
+              <w:r>
+                <w:rPr>
+                  <w:lang w:val="en-US"/>
+                </w:rPr>
+                <w:t>next</w:t>
+              </w:r>
+            </w:ins>
             <w:proofErr w:type="spellEnd"/>
           </w:p>
         </w:tc>
         <w:tc>
           <w:tcPr>
-            <w:tcW w:w="1844" w:type="dxa"/>
+            <w:tcW w:w="1514" w:type="dxa"/>
           </w:tcPr>
           <w:p>
             <w:pPr>
@@ -561,19 +728,41 @@
         <w:tblStyle w:val="TableGrid"/>
         <w:tblW w:w="0" w:type="auto"/>
         <w:tblLook w:val="04A0" w:firstRow="1" w:lastRow="0" w:firstColumn="1" w:lastColumn="0" w:noHBand="0" w:noVBand="1"/>
+        <w:tblPrChange w:id="20" w:author="Roland Halbaksz" w:date="2015-10-21T14:01:00Z">
+          <w:tblPr>
+            <w:tblStyle w:val="TableGrid"/>
+            <w:tblW w:w="0" w:type="auto"/>
+            <w:tblLook w:val="04A0" w:firstRow="1" w:lastRow="0" w:firstColumn="1" w:lastColumn="0" w:noHBand="0" w:noVBand="1"/>
+          </w:tblPr>
+        </w:tblPrChange>
       </w:tblPr>
       <w:tblGrid>
         <w:gridCol w:w="1868"/>
-        <w:gridCol w:w="1104"/>
-        <w:gridCol w:w="992"/>
-        <w:gridCol w:w="2268"/>
+        <w:gridCol w:w="962"/>
+        <w:gridCol w:w="1843"/>
+        <w:gridCol w:w="1559"/>
         <w:gridCol w:w="2830"/>
+        <w:tblGridChange w:id="21">
+          <w:tblGrid>
+            <w:gridCol w:w="1868"/>
+            <w:gridCol w:w="1104"/>
+            <w:gridCol w:w="992"/>
+            <w:gridCol w:w="2268"/>
+            <w:gridCol w:w="2830"/>
+          </w:tblGrid>
+        </w:tblGridChange>
       </w:tblGrid>
       <w:tr>
         <w:tc>
           <w:tcPr>
             <w:tcW w:w="1868" w:type="dxa"/>
             <w:shd w:val="clear" w:color="auto" w:fill="7F7F7F" w:themeFill="text1" w:themeFillTint="80"/>
+            <w:tcPrChange w:id="22" w:author="Roland Halbaksz" w:date="2015-10-21T14:01:00Z">
+              <w:tcPr>
+                <w:tcW w:w="1868" w:type="dxa"/>
+                <w:shd w:val="clear" w:color="auto" w:fill="7F7F7F" w:themeFill="text1" w:themeFillTint="80"/>
+              </w:tcPr>
+            </w:tcPrChange>
           </w:tcPr>
           <w:p>
             <w:pPr>
@@ -593,8 +782,14 @@
         </w:tc>
         <w:tc>
           <w:tcPr>
-            <w:tcW w:w="1104" w:type="dxa"/>
+            <w:tcW w:w="962" w:type="dxa"/>
             <w:shd w:val="clear" w:color="auto" w:fill="7F7F7F" w:themeFill="text1" w:themeFillTint="80"/>
+            <w:tcPrChange w:id="23" w:author="Roland Halbaksz" w:date="2015-10-21T14:01:00Z">
+              <w:tcPr>
+                <w:tcW w:w="1104" w:type="dxa"/>
+                <w:shd w:val="clear" w:color="auto" w:fill="7F7F7F" w:themeFill="text1" w:themeFillTint="80"/>
+              </w:tcPr>
+            </w:tcPrChange>
           </w:tcPr>
           <w:p>
             <w:pPr>
@@ -614,8 +809,14 @@
         </w:tc>
         <w:tc>
           <w:tcPr>
-            <w:tcW w:w="992" w:type="dxa"/>
+            <w:tcW w:w="1843" w:type="dxa"/>
             <w:shd w:val="clear" w:color="auto" w:fill="7F7F7F" w:themeFill="text1" w:themeFillTint="80"/>
+            <w:tcPrChange w:id="24" w:author="Roland Halbaksz" w:date="2015-10-21T14:01:00Z">
+              <w:tcPr>
+                <w:tcW w:w="992" w:type="dxa"/>
+                <w:shd w:val="clear" w:color="auto" w:fill="7F7F7F" w:themeFill="text1" w:themeFillTint="80"/>
+              </w:tcPr>
+            </w:tcPrChange>
           </w:tcPr>
           <w:p>
             <w:pPr>
@@ -635,8 +836,14 @@
         </w:tc>
         <w:tc>
           <w:tcPr>
-            <w:tcW w:w="2268" w:type="dxa"/>
+            <w:tcW w:w="1559" w:type="dxa"/>
             <w:shd w:val="clear" w:color="auto" w:fill="7F7F7F" w:themeFill="text1" w:themeFillTint="80"/>
+            <w:tcPrChange w:id="25" w:author="Roland Halbaksz" w:date="2015-10-21T14:01:00Z">
+              <w:tcPr>
+                <w:tcW w:w="2268" w:type="dxa"/>
+                <w:shd w:val="clear" w:color="auto" w:fill="7F7F7F" w:themeFill="text1" w:themeFillTint="80"/>
+              </w:tcPr>
+            </w:tcPrChange>
           </w:tcPr>
           <w:p>
             <w:pPr>
@@ -658,6 +865,12 @@
           <w:tcPr>
             <w:tcW w:w="2830" w:type="dxa"/>
             <w:shd w:val="clear" w:color="auto" w:fill="7F7F7F" w:themeFill="text1" w:themeFillTint="80"/>
+            <w:tcPrChange w:id="26" w:author="Roland Halbaksz" w:date="2015-10-21T14:01:00Z">
+              <w:tcPr>
+                <w:tcW w:w="2830" w:type="dxa"/>
+                <w:shd w:val="clear" w:color="auto" w:fill="7F7F7F" w:themeFill="text1" w:themeFillTint="80"/>
+              </w:tcPr>
+            </w:tcPrChange>
           </w:tcPr>
           <w:p>
             <w:pPr>
@@ -677,27 +890,182 @@
         </w:tc>
       </w:tr>
       <w:tr>
+        <w:trPr>
+          <w:del w:id="27" w:author="Roland Halbaksz" w:date="2015-10-21T13:55:00Z"/>
+        </w:trPr>
         <w:tc>
           <w:tcPr>
             <w:tcW w:w="1868" w:type="dxa"/>
-          </w:tcPr>
-          <w:p>
-            <w:pPr>
-              <w:rPr>
-                <w:lang w:val="en-US"/>
-              </w:rPr>
-            </w:pPr>
-            <w:r>
-              <w:rPr>
-                <w:lang w:val="en-US"/>
-              </w:rPr>
-              <w:t>Torque</w:t>
-            </w:r>
-          </w:p>
-        </w:tc>
-        <w:tc>
-          <w:tcPr>
-            <w:tcW w:w="1104" w:type="dxa"/>
+            <w:tcPrChange w:id="28" w:author="Roland Halbaksz" w:date="2015-10-21T14:01:00Z">
+              <w:tcPr>
+                <w:tcW w:w="1868" w:type="dxa"/>
+              </w:tcPr>
+            </w:tcPrChange>
+          </w:tcPr>
+          <w:p>
+            <w:pPr>
+              <w:rPr>
+                <w:del w:id="29" w:author="Roland Halbaksz" w:date="2015-10-21T13:55:00Z"/>
+                <w:lang w:val="en-US"/>
+              </w:rPr>
+            </w:pPr>
+            <w:del w:id="30" w:author="Roland Halbaksz" w:date="2015-10-21T13:55:00Z">
+              <w:r>
+                <w:rPr>
+                  <w:lang w:val="en-US"/>
+                </w:rPr>
+                <w:delText>Torque</w:delText>
+              </w:r>
+            </w:del>
+          </w:p>
+        </w:tc>
+        <w:tc>
+          <w:tcPr>
+            <w:tcW w:w="962" w:type="dxa"/>
+            <w:tcPrChange w:id="31" w:author="Roland Halbaksz" w:date="2015-10-21T14:01:00Z">
+              <w:tcPr>
+                <w:tcW w:w="1104" w:type="dxa"/>
+              </w:tcPr>
+            </w:tcPrChange>
+          </w:tcPr>
+          <w:p>
+            <w:pPr>
+              <w:rPr>
+                <w:del w:id="32" w:author="Roland Halbaksz" w:date="2015-10-21T13:55:00Z"/>
+                <w:lang w:val="en-US"/>
+              </w:rPr>
+            </w:pPr>
+            <w:del w:id="33" w:author="Roland Halbaksz" w:date="2015-10-21T13:55:00Z">
+              <w:r>
+                <w:rPr>
+                  <w:lang w:val="en-US"/>
+                </w:rPr>
+                <w:delText>Integer</w:delText>
+              </w:r>
+            </w:del>
+          </w:p>
+        </w:tc>
+        <w:tc>
+          <w:tcPr>
+            <w:tcW w:w="1843" w:type="dxa"/>
+            <w:tcPrChange w:id="34" w:author="Roland Halbaksz" w:date="2015-10-21T14:01:00Z">
+              <w:tcPr>
+                <w:tcW w:w="992" w:type="dxa"/>
+              </w:tcPr>
+            </w:tcPrChange>
+          </w:tcPr>
+          <w:p>
+            <w:pPr>
+              <w:rPr>
+                <w:del w:id="35" w:author="Roland Halbaksz" w:date="2015-10-21T13:55:00Z"/>
+                <w:lang w:val="en-US"/>
+              </w:rPr>
+            </w:pPr>
+            <w:del w:id="36" w:author="Roland Halbaksz" w:date="2015-10-21T13:55:00Z">
+              <w:r>
+                <w:rPr>
+                  <w:lang w:val="en-US"/>
+                </w:rPr>
+                <w:delText>0-100</w:delText>
+              </w:r>
+            </w:del>
+          </w:p>
+        </w:tc>
+        <w:tc>
+          <w:tcPr>
+            <w:tcW w:w="1559" w:type="dxa"/>
+            <w:tcPrChange w:id="37" w:author="Roland Halbaksz" w:date="2015-10-21T14:01:00Z">
+              <w:tcPr>
+                <w:tcW w:w="2268" w:type="dxa"/>
+              </w:tcPr>
+            </w:tcPrChange>
+          </w:tcPr>
+          <w:p>
+            <w:pPr>
+              <w:rPr>
+                <w:del w:id="38" w:author="Roland Halbaksz" w:date="2015-10-21T13:55:00Z"/>
+                <w:lang w:val="en-US"/>
+              </w:rPr>
+            </w:pPr>
+            <w:del w:id="39" w:author="Roland Halbaksz" w:date="2015-10-21T13:55:00Z">
+              <w:r>
+                <w:rPr>
+                  <w:lang w:val="en-US"/>
+                </w:rPr>
+                <w:delText>Torque</w:delText>
+              </w:r>
+            </w:del>
+          </w:p>
+        </w:tc>
+        <w:tc>
+          <w:tcPr>
+            <w:tcW w:w="2830" w:type="dxa"/>
+            <w:tcPrChange w:id="40" w:author="Roland Halbaksz" w:date="2015-10-21T14:01:00Z">
+              <w:tcPr>
+                <w:tcW w:w="2830" w:type="dxa"/>
+              </w:tcPr>
+            </w:tcPrChange>
+          </w:tcPr>
+          <w:p>
+            <w:pPr>
+              <w:rPr>
+                <w:del w:id="41" w:author="Roland Halbaksz" w:date="2015-10-21T13:55:00Z"/>
+                <w:lang w:val="en-US"/>
+              </w:rPr>
+            </w:pPr>
+            <w:del w:id="42" w:author="Roland Halbaksz" w:date="2015-10-21T13:55:00Z">
+              <w:r>
+                <w:rPr>
+                  <w:lang w:val="en-US"/>
+                </w:rPr>
+                <w:delText>Gearbox</w:delText>
+              </w:r>
+            </w:del>
+          </w:p>
+        </w:tc>
+      </w:tr>
+      <w:tr>
+        <w:tc>
+          <w:tcPr>
+            <w:tcW w:w="1868" w:type="dxa"/>
+            <w:tcPrChange w:id="43" w:author="Roland Halbaksz" w:date="2015-10-21T14:01:00Z">
+              <w:tcPr>
+                <w:tcW w:w="1868" w:type="dxa"/>
+              </w:tcPr>
+            </w:tcPrChange>
+          </w:tcPr>
+          <w:p>
+            <w:pPr>
+              <w:rPr>
+                <w:lang w:val="en-US"/>
+              </w:rPr>
+            </w:pPr>
+            <w:del w:id="44" w:author="Roland Halbaksz" w:date="2015-10-21T13:58:00Z">
+              <w:r>
+                <w:rPr>
+                  <w:lang w:val="en-US"/>
+                </w:rPr>
+                <w:delText>RPM</w:delText>
+              </w:r>
+            </w:del>
+            <w:ins w:id="45" w:author="Roland Halbaksz" w:date="2015-10-21T13:58:00Z">
+              <w:r>
+                <w:rPr>
+                  <w:lang w:val="en-US"/>
+                </w:rPr>
+                <w:t>Revolution</w:t>
+              </w:r>
+            </w:ins>
+          </w:p>
+        </w:tc>
+        <w:tc>
+          <w:tcPr>
+            <w:tcW w:w="962" w:type="dxa"/>
+            <w:tcPrChange w:id="46" w:author="Roland Halbaksz" w:date="2015-10-21T14:01:00Z">
+              <w:tcPr>
+                <w:tcW w:w="1104" w:type="dxa"/>
+              </w:tcPr>
+            </w:tcPrChange>
           </w:tcPr>
           <w:p>
             <w:pPr>
@@ -715,25 +1083,108 @@
         </w:tc>
         <w:tc>
           <w:tcPr>
-            <w:tcW w:w="992" w:type="dxa"/>
-          </w:tcPr>
-          <w:p>
-            <w:pPr>
-              <w:rPr>
-                <w:lang w:val="en-US"/>
-              </w:rPr>
-            </w:pPr>
+            <w:tcW w:w="1843" w:type="dxa"/>
+            <w:tcPrChange w:id="47" w:author="Roland Halbaksz" w:date="2015-10-21T14:01:00Z">
+              <w:tcPr>
+                <w:tcW w:w="992" w:type="dxa"/>
+              </w:tcPr>
+            </w:tcPrChange>
+          </w:tcPr>
+          <w:p>
+            <w:pPr>
+              <w:rPr>
+                <w:lang w:val="en-US"/>
+              </w:rPr>
+            </w:pPr>
+            <w:ins w:id="48" w:author="Roland Halbaksz" w:date="2015-10-21T14:01:00Z">
+              <w:r>
+                <w:rPr>
+                  <w:lang w:val="en-US"/>
+                </w:rPr>
+                <w:t>8</w:t>
+              </w:r>
+            </w:ins>
+            <w:del w:id="49" w:author="Roland Halbaksz" w:date="2015-10-21T13:55:00Z">
+              <w:r>
+                <w:rPr>
+                  <w:lang w:val="en-US"/>
+                </w:rPr>
+                <w:delText>0</w:delText>
+              </w:r>
+            </w:del>
             <w:r>
               <w:rPr>
                 <w:lang w:val="en-US"/>
               </w:rPr>
-              <w:t>0-100</w:t>
+              <w:t>-</w:t>
             </w:r>
-          </w:p>
-        </w:tc>
-        <w:tc>
-          <w:tcPr>
-            <w:tcW w:w="2268" w:type="dxa"/>
+            <w:del w:id="50" w:author="Roland Halbaksz" w:date="2015-10-21T14:02:00Z">
+              <w:r>
+                <w:rPr>
+                  <w:lang w:val="en-US"/>
+                </w:rPr>
+                <w:delText>700</w:delText>
+              </w:r>
+            </w:del>
+            <w:ins w:id="51" w:author="Roland Halbaksz" w:date="2015-10-21T14:02:00Z">
+              <w:r>
+                <w:rPr>
+                  <w:lang w:val="en-US"/>
+                </w:rPr>
+                <w:t>116</w:t>
+              </w:r>
+            </w:ins>
+            <w:del w:id="52" w:author="Roland Halbaksz" w:date="2015-10-21T14:02:00Z">
+              <w:r>
+                <w:rPr>
+                  <w:lang w:val="en-US"/>
+                </w:rPr>
+                <w:delText>0</w:delText>
+              </w:r>
+            </w:del>
+          </w:p>
+        </w:tc>
+        <w:tc>
+          <w:tcPr>
+            <w:tcW w:w="1559" w:type="dxa"/>
+            <w:tcPrChange w:id="53" w:author="Roland Halbaksz" w:date="2015-10-21T14:01:00Z">
+              <w:tcPr>
+                <w:tcW w:w="2268" w:type="dxa"/>
+              </w:tcPr>
+            </w:tcPrChange>
+          </w:tcPr>
+          <w:p>
+            <w:pPr>
+              <w:rPr>
+                <w:lang w:val="en-US"/>
+              </w:rPr>
+            </w:pPr>
+            <w:ins w:id="54" w:author="Roland Halbaksz" w:date="2015-10-21T13:59:00Z">
+              <w:r>
+                <w:rPr>
+                  <w:lang w:val="en-US"/>
+                </w:rPr>
+                <w:t>Rev(1/s)</w:t>
+              </w:r>
+            </w:ins>
+            <w:del w:id="55" w:author="Roland Halbaksz" w:date="2015-10-21T13:59:00Z">
+              <w:r>
+                <w:rPr>
+                  <w:lang w:val="en-US"/>
+                </w:rPr>
+                <w:delText>RPM</w:delText>
+              </w:r>
+            </w:del>
+          </w:p>
+        </w:tc>
+        <w:tc>
+          <w:tcPr>
+            <w:tcW w:w="2830" w:type="dxa"/>
+            <w:tcPrChange w:id="56" w:author="Roland Halbaksz" w:date="2015-10-21T14:01:00Z">
+              <w:tcPr>
+                <w:tcW w:w="2830" w:type="dxa"/>
+              </w:tcPr>
+            </w:tcPrChange>
           </w:tcPr>
           <w:p>
             <w:pPr>
@@ -745,536 +1196,593 @@
               <w:rPr>
                 <w:lang w:val="en-US"/>
               </w:rPr>
-              <w:t>Torque</w:t>
-            </w:r>
-          </w:p>
-        </w:tc>
-        <w:tc>
-          <w:tcPr>
-            <w:tcW w:w="2830" w:type="dxa"/>
-          </w:tcPr>
-          <w:p>
-            <w:pPr>
-              <w:rPr>
-                <w:lang w:val="en-US"/>
-              </w:rPr>
-            </w:pPr>
-            <w:r>
-              <w:rPr>
-                <w:lang w:val="en-US"/>
-              </w:rPr>
-              <w:t>Gearbox</w:t>
+              <w:t>Gearbox; Driver input</w:t>
             </w:r>
           </w:p>
         </w:tc>
       </w:tr>
       <w:tr>
+        <w:trPr>
+          <w:del w:id="57" w:author="Roland Halbaksz" w:date="2015-10-21T14:01:00Z"/>
+        </w:trPr>
         <w:tc>
           <w:tcPr>
             <w:tcW w:w="1868" w:type="dxa"/>
-          </w:tcPr>
-          <w:p>
-            <w:pPr>
-              <w:rPr>
-                <w:lang w:val="en-US"/>
-              </w:rPr>
-            </w:pPr>
-            <w:r>
-              <w:rPr>
-                <w:lang w:val="en-US"/>
-              </w:rPr>
-              <w:t>RPM</w:t>
-            </w:r>
-          </w:p>
-        </w:tc>
-        <w:tc>
-          <w:tcPr>
-            <w:tcW w:w="1104" w:type="dxa"/>
-          </w:tcPr>
-          <w:p>
-            <w:pPr>
-              <w:rPr>
-                <w:lang w:val="en-US"/>
-              </w:rPr>
-            </w:pPr>
-            <w:r>
-              <w:rPr>
-                <w:lang w:val="en-US"/>
-              </w:rPr>
-              <w:t>Integer</w:t>
-            </w:r>
-          </w:p>
-        </w:tc>
-        <w:tc>
-          <w:tcPr>
-            <w:tcW w:w="992" w:type="dxa"/>
-          </w:tcPr>
-          <w:p>
-            <w:pPr>
-              <w:rPr>
-                <w:lang w:val="en-US"/>
-              </w:rPr>
-            </w:pPr>
-            <w:r>
-              <w:rPr>
-                <w:lang w:val="en-US"/>
-              </w:rPr>
-              <w:t>0-7000</w:t>
-            </w:r>
-          </w:p>
-        </w:tc>
-        <w:tc>
-          <w:tcPr>
-            <w:tcW w:w="2268" w:type="dxa"/>
-          </w:tcPr>
-          <w:p>
-            <w:pPr>
-              <w:rPr>
-                <w:lang w:val="en-US"/>
-              </w:rPr>
-            </w:pPr>
-            <w:r>
-              <w:rPr>
-                <w:lang w:val="en-US"/>
-              </w:rPr>
-              <w:t>RPM</w:t>
-            </w:r>
+            <w:tcPrChange w:id="58" w:author="Roland Halbaksz" w:date="2015-10-21T14:01:00Z">
+              <w:tcPr>
+                <w:tcW w:w="1868" w:type="dxa"/>
+              </w:tcPr>
+            </w:tcPrChange>
+          </w:tcPr>
+          <w:p>
+            <w:pPr>
+              <w:rPr>
+                <w:del w:id="59" w:author="Roland Halbaksz" w:date="2015-10-21T14:01:00Z"/>
+                <w:lang w:val="en-US"/>
+              </w:rPr>
+            </w:pPr>
+            <w:del w:id="60" w:author="Roland Halbaksz" w:date="2015-10-21T14:01:00Z">
+              <w:r>
+                <w:rPr>
+                  <w:lang w:val="en-US"/>
+                </w:rPr>
+                <w:delText>Water temp.</w:delText>
+              </w:r>
+            </w:del>
+          </w:p>
+        </w:tc>
+        <w:tc>
+          <w:tcPr>
+            <w:tcW w:w="962" w:type="dxa"/>
+            <w:tcPrChange w:id="61" w:author="Roland Halbaksz" w:date="2015-10-21T14:01:00Z">
+              <w:tcPr>
+                <w:tcW w:w="1104" w:type="dxa"/>
+              </w:tcPr>
+            </w:tcPrChange>
+          </w:tcPr>
+          <w:p>
+            <w:pPr>
+              <w:rPr>
+                <w:del w:id="62" w:author="Roland Halbaksz" w:date="2015-10-21T14:01:00Z"/>
+                <w:lang w:val="en-US"/>
+              </w:rPr>
+            </w:pPr>
+            <w:del w:id="63" w:author="Roland Halbaksz" w:date="2015-10-21T14:01:00Z">
+              <w:r>
+                <w:rPr>
+                  <w:lang w:val="en-US"/>
+                </w:rPr>
+                <w:delText>Integer</w:delText>
+              </w:r>
+            </w:del>
+          </w:p>
+        </w:tc>
+        <w:tc>
+          <w:tcPr>
+            <w:tcW w:w="1843" w:type="dxa"/>
+            <w:tcPrChange w:id="64" w:author="Roland Halbaksz" w:date="2015-10-21T14:01:00Z">
+              <w:tcPr>
+                <w:tcW w:w="992" w:type="dxa"/>
+              </w:tcPr>
+            </w:tcPrChange>
+          </w:tcPr>
+          <w:p>
+            <w:pPr>
+              <w:rPr>
+                <w:del w:id="65" w:author="Roland Halbaksz" w:date="2015-10-21T14:01:00Z"/>
+                <w:lang w:val="en-US"/>
+              </w:rPr>
+            </w:pPr>
+            <w:del w:id="66" w:author="Roland Halbaksz" w:date="2015-10-21T14:01:00Z">
+              <w:r>
+                <w:rPr>
+                  <w:lang w:val="en-US"/>
+                </w:rPr>
+                <w:delText>0-100</w:delText>
+              </w:r>
+            </w:del>
+          </w:p>
+        </w:tc>
+        <w:tc>
+          <w:tcPr>
+            <w:tcW w:w="1559" w:type="dxa"/>
+            <w:tcPrChange w:id="67" w:author="Roland Halbaksz" w:date="2015-10-21T14:01:00Z">
+              <w:tcPr>
+                <w:tcW w:w="2268" w:type="dxa"/>
+              </w:tcPr>
+            </w:tcPrChange>
+          </w:tcPr>
+          <w:p>
+            <w:pPr>
+              <w:rPr>
+                <w:del w:id="68" w:author="Roland Halbaksz" w:date="2015-10-21T14:01:00Z"/>
+                <w:lang w:val="en-US"/>
+              </w:rPr>
+            </w:pPr>
+            <w:del w:id="69" w:author="Roland Halbaksz" w:date="2015-10-21T14:01:00Z">
+              <w:r>
+                <w:rPr>
+                  <w:lang w:val="en-US"/>
+                </w:rPr>
+                <w:delText>WaterTemp</w:delText>
+              </w:r>
+            </w:del>
           </w:p>
         </w:tc>
         <w:tc>
           <w:tcPr>
             <w:tcW w:w="2830" w:type="dxa"/>
-          </w:tcPr>
-          <w:p>
-            <w:pPr>
-              <w:rPr>
-                <w:lang w:val="en-US"/>
-              </w:rPr>
-            </w:pPr>
-            <w:r>
-              <w:rPr>
-                <w:lang w:val="en-US"/>
-              </w:rPr>
-              <w:t xml:space="preserve">Gearbox; </w:t>
-            </w:r>
-            <w:r>
-              <w:rPr>
-                <w:lang w:val="en-US"/>
-              </w:rPr>
-              <w:t>Driver input</w:t>
-            </w:r>
+            <w:tcPrChange w:id="70" w:author="Roland Halbaksz" w:date="2015-10-21T14:01:00Z">
+              <w:tcPr>
+                <w:tcW w:w="2830" w:type="dxa"/>
+              </w:tcPr>
+            </w:tcPrChange>
+          </w:tcPr>
+          <w:p>
+            <w:pPr>
+              <w:rPr>
+                <w:del w:id="71" w:author="Roland Halbaksz" w:date="2015-10-21T14:01:00Z"/>
+                <w:lang w:val="en-US"/>
+              </w:rPr>
+            </w:pPr>
+            <w:del w:id="72" w:author="Roland Halbaksz" w:date="2015-10-21T14:01:00Z">
+              <w:r>
+                <w:rPr>
+                  <w:lang w:val="en-US"/>
+                </w:rPr>
+                <w:delText>Driver input</w:delText>
+              </w:r>
+            </w:del>
           </w:p>
         </w:tc>
       </w:tr>
       <w:tr>
+        <w:trPr>
+          <w:del w:id="73" w:author="Roland Halbaksz" w:date="2015-10-21T13:55:00Z"/>
+        </w:trPr>
         <w:tc>
           <w:tcPr>
             <w:tcW w:w="1868" w:type="dxa"/>
-          </w:tcPr>
-          <w:p>
-            <w:pPr>
-              <w:rPr>
-                <w:lang w:val="en-US"/>
-              </w:rPr>
-            </w:pPr>
-            <w:r>
-              <w:rPr>
-                <w:lang w:val="en-US"/>
-              </w:rPr>
-              <w:t>Water temp.</w:t>
-            </w:r>
-          </w:p>
-        </w:tc>
-        <w:tc>
-          <w:tcPr>
-            <w:tcW w:w="1104" w:type="dxa"/>
-          </w:tcPr>
-          <w:p>
-            <w:pPr>
-              <w:rPr>
-                <w:lang w:val="en-US"/>
-              </w:rPr>
-            </w:pPr>
-            <w:r>
-              <w:rPr>
-                <w:lang w:val="en-US"/>
-              </w:rPr>
-              <w:t>Integer</w:t>
-            </w:r>
-          </w:p>
-        </w:tc>
-        <w:tc>
-          <w:tcPr>
-            <w:tcW w:w="992" w:type="dxa"/>
-          </w:tcPr>
-          <w:p>
-            <w:pPr>
-              <w:rPr>
-                <w:lang w:val="en-US"/>
-              </w:rPr>
-            </w:pPr>
-            <w:r>
-              <w:rPr>
-                <w:lang w:val="en-US"/>
-              </w:rPr>
-              <w:t>0-100</w:t>
-            </w:r>
-          </w:p>
-        </w:tc>
-        <w:tc>
-          <w:tcPr>
-            <w:tcW w:w="2268" w:type="dxa"/>
-          </w:tcPr>
-          <w:p>
-            <w:pPr>
-              <w:rPr>
-                <w:lang w:val="en-US"/>
-              </w:rPr>
-            </w:pPr>
-            <w:proofErr w:type="spellStart"/>
-            <w:r>
-              <w:rPr>
-                <w:lang w:val="en-US"/>
-              </w:rPr>
-              <w:t>WaterTemp</w:t>
-            </w:r>
-            <w:proofErr w:type="spellEnd"/>
+            <w:tcPrChange w:id="74" w:author="Roland Halbaksz" w:date="2015-10-21T14:01:00Z">
+              <w:tcPr>
+                <w:tcW w:w="1868" w:type="dxa"/>
+              </w:tcPr>
+            </w:tcPrChange>
+          </w:tcPr>
+          <w:p>
+            <w:pPr>
+              <w:rPr>
+                <w:del w:id="75" w:author="Roland Halbaksz" w:date="2015-10-21T13:55:00Z"/>
+                <w:lang w:val="en-US"/>
+              </w:rPr>
+            </w:pPr>
+            <w:del w:id="76" w:author="Roland Halbaksz" w:date="2015-10-21T13:55:00Z">
+              <w:r>
+                <w:rPr>
+                  <w:lang w:val="en-US"/>
+                </w:rPr>
+                <w:delText>Oil Temp.</w:delText>
+              </w:r>
+            </w:del>
+          </w:p>
+        </w:tc>
+        <w:tc>
+          <w:tcPr>
+            <w:tcW w:w="962" w:type="dxa"/>
+            <w:tcPrChange w:id="77" w:author="Roland Halbaksz" w:date="2015-10-21T14:01:00Z">
+              <w:tcPr>
+                <w:tcW w:w="1104" w:type="dxa"/>
+              </w:tcPr>
+            </w:tcPrChange>
+          </w:tcPr>
+          <w:p>
+            <w:pPr>
+              <w:rPr>
+                <w:del w:id="78" w:author="Roland Halbaksz" w:date="2015-10-21T13:55:00Z"/>
+                <w:lang w:val="en-US"/>
+              </w:rPr>
+            </w:pPr>
+            <w:del w:id="79" w:author="Roland Halbaksz" w:date="2015-10-21T13:55:00Z">
+              <w:r>
+                <w:rPr>
+                  <w:lang w:val="en-US"/>
+                </w:rPr>
+                <w:delText>Integer</w:delText>
+              </w:r>
+            </w:del>
+          </w:p>
+        </w:tc>
+        <w:tc>
+          <w:tcPr>
+            <w:tcW w:w="1843" w:type="dxa"/>
+            <w:tcPrChange w:id="80" w:author="Roland Halbaksz" w:date="2015-10-21T14:01:00Z">
+              <w:tcPr>
+                <w:tcW w:w="992" w:type="dxa"/>
+              </w:tcPr>
+            </w:tcPrChange>
+          </w:tcPr>
+          <w:p>
+            <w:pPr>
+              <w:rPr>
+                <w:del w:id="81" w:author="Roland Halbaksz" w:date="2015-10-21T13:55:00Z"/>
+                <w:lang w:val="en-US"/>
+              </w:rPr>
+            </w:pPr>
+            <w:del w:id="82" w:author="Roland Halbaksz" w:date="2015-10-21T13:55:00Z">
+              <w:r>
+                <w:rPr>
+                  <w:lang w:val="en-US"/>
+                </w:rPr>
+                <w:delText>0-200</w:delText>
+              </w:r>
+            </w:del>
+          </w:p>
+        </w:tc>
+        <w:tc>
+          <w:tcPr>
+            <w:tcW w:w="1559" w:type="dxa"/>
+            <w:tcPrChange w:id="83" w:author="Roland Halbaksz" w:date="2015-10-21T14:01:00Z">
+              <w:tcPr>
+                <w:tcW w:w="2268" w:type="dxa"/>
+              </w:tcPr>
+            </w:tcPrChange>
+          </w:tcPr>
+          <w:p>
+            <w:pPr>
+              <w:rPr>
+                <w:del w:id="84" w:author="Roland Halbaksz" w:date="2015-10-21T13:55:00Z"/>
+                <w:lang w:val="en-US"/>
+              </w:rPr>
+            </w:pPr>
+            <w:del w:id="85" w:author="Roland Halbaksz" w:date="2015-10-21T13:55:00Z">
+              <w:r>
+                <w:rPr>
+                  <w:lang w:val="en-US"/>
+                </w:rPr>
+                <w:delText>OilTemp</w:delText>
+              </w:r>
+            </w:del>
           </w:p>
         </w:tc>
         <w:tc>
           <w:tcPr>
             <w:tcW w:w="2830" w:type="dxa"/>
-          </w:tcPr>
-          <w:p>
-            <w:pPr>
-              <w:rPr>
-                <w:lang w:val="en-US"/>
-              </w:rPr>
-            </w:pPr>
-            <w:r>
-              <w:rPr>
-                <w:lang w:val="en-US"/>
-              </w:rPr>
-              <w:t>Driver input</w:t>
-            </w:r>
+            <w:tcPrChange w:id="86" w:author="Roland Halbaksz" w:date="2015-10-21T14:01:00Z">
+              <w:tcPr>
+                <w:tcW w:w="2830" w:type="dxa"/>
+              </w:tcPr>
+            </w:tcPrChange>
+          </w:tcPr>
+          <w:p>
+            <w:pPr>
+              <w:rPr>
+                <w:del w:id="87" w:author="Roland Halbaksz" w:date="2015-10-21T13:55:00Z"/>
+                <w:lang w:val="en-US"/>
+              </w:rPr>
+            </w:pPr>
+            <w:del w:id="88" w:author="Roland Halbaksz" w:date="2015-10-21T13:55:00Z">
+              <w:r>
+                <w:rPr>
+                  <w:lang w:val="en-US"/>
+                </w:rPr>
+                <w:delText>Driver input</w:delText>
+              </w:r>
+            </w:del>
           </w:p>
         </w:tc>
       </w:tr>
       <w:tr>
+        <w:trPr>
+          <w:del w:id="89" w:author="Roland Halbaksz" w:date="2015-10-21T14:01:00Z"/>
+        </w:trPr>
         <w:tc>
           <w:tcPr>
             <w:tcW w:w="1868" w:type="dxa"/>
-          </w:tcPr>
-          <w:p>
-            <w:pPr>
-              <w:rPr>
-                <w:lang w:val="en-US"/>
-              </w:rPr>
-            </w:pPr>
-            <w:r>
-              <w:rPr>
-                <w:lang w:val="en-US"/>
-              </w:rPr>
-              <w:t>Oil Temp.</w:t>
-            </w:r>
-          </w:p>
-        </w:tc>
-        <w:tc>
-          <w:tcPr>
-            <w:tcW w:w="1104" w:type="dxa"/>
-          </w:tcPr>
-          <w:p>
-            <w:pPr>
-              <w:rPr>
-                <w:lang w:val="en-US"/>
-              </w:rPr>
-            </w:pPr>
-            <w:r>
-              <w:rPr>
-                <w:lang w:val="en-US"/>
-              </w:rPr>
-              <w:t>Integer</w:t>
-            </w:r>
-          </w:p>
-        </w:tc>
-        <w:tc>
-          <w:tcPr>
-            <w:tcW w:w="992" w:type="dxa"/>
-          </w:tcPr>
-          <w:p>
-            <w:pPr>
-              <w:rPr>
-                <w:lang w:val="en-US"/>
-              </w:rPr>
-            </w:pPr>
-            <w:r>
-              <w:rPr>
-                <w:lang w:val="en-US"/>
-              </w:rPr>
-              <w:t>0-200</w:t>
-            </w:r>
-          </w:p>
-        </w:tc>
-        <w:tc>
-          <w:tcPr>
-            <w:tcW w:w="2268" w:type="dxa"/>
-          </w:tcPr>
-          <w:p>
-            <w:pPr>
-              <w:rPr>
-                <w:lang w:val="en-US"/>
-              </w:rPr>
-            </w:pPr>
-            <w:proofErr w:type="spellStart"/>
-            <w:r>
-              <w:rPr>
-                <w:lang w:val="en-US"/>
-              </w:rPr>
-              <w:t>OilTemp</w:t>
-            </w:r>
-            <w:proofErr w:type="spellEnd"/>
+            <w:tcPrChange w:id="90" w:author="Roland Halbaksz" w:date="2015-10-21T14:01:00Z">
+              <w:tcPr>
+                <w:tcW w:w="1868" w:type="dxa"/>
+              </w:tcPr>
+            </w:tcPrChange>
+          </w:tcPr>
+          <w:p>
+            <w:pPr>
+              <w:rPr>
+                <w:del w:id="91" w:author="Roland Halbaksz" w:date="2015-10-21T14:01:00Z"/>
+                <w:lang w:val="en-US"/>
+              </w:rPr>
+            </w:pPr>
+            <w:del w:id="92" w:author="Roland Halbaksz" w:date="2015-10-21T14:01:00Z">
+              <w:r>
+                <w:rPr>
+                  <w:lang w:val="en-US"/>
+                </w:rPr>
+                <w:delText>Oil pressure</w:delText>
+              </w:r>
+            </w:del>
+          </w:p>
+        </w:tc>
+        <w:tc>
+          <w:tcPr>
+            <w:tcW w:w="962" w:type="dxa"/>
+            <w:tcPrChange w:id="93" w:author="Roland Halbaksz" w:date="2015-10-21T14:01:00Z">
+              <w:tcPr>
+                <w:tcW w:w="1104" w:type="dxa"/>
+              </w:tcPr>
+            </w:tcPrChange>
+          </w:tcPr>
+          <w:p>
+            <w:pPr>
+              <w:rPr>
+                <w:del w:id="94" w:author="Roland Halbaksz" w:date="2015-10-21T14:01:00Z"/>
+                <w:lang w:val="en-US"/>
+              </w:rPr>
+            </w:pPr>
+            <w:del w:id="95" w:author="Roland Halbaksz" w:date="2015-10-21T14:01:00Z">
+              <w:r>
+                <w:rPr>
+                  <w:lang w:val="en-US"/>
+                </w:rPr>
+                <w:delText>Integer</w:delText>
+              </w:r>
+            </w:del>
+          </w:p>
+        </w:tc>
+        <w:tc>
+          <w:tcPr>
+            <w:tcW w:w="1843" w:type="dxa"/>
+            <w:tcPrChange w:id="96" w:author="Roland Halbaksz" w:date="2015-10-21T14:01:00Z">
+              <w:tcPr>
+                <w:tcW w:w="992" w:type="dxa"/>
+              </w:tcPr>
+            </w:tcPrChange>
+          </w:tcPr>
+          <w:p>
+            <w:pPr>
+              <w:rPr>
+                <w:del w:id="97" w:author="Roland Halbaksz" w:date="2015-10-21T14:01:00Z"/>
+                <w:lang w:val="en-US"/>
+              </w:rPr>
+            </w:pPr>
+            <w:del w:id="98" w:author="Roland Halbaksz" w:date="2015-10-21T14:01:00Z">
+              <w:r>
+                <w:rPr>
+                  <w:lang w:val="en-US"/>
+                </w:rPr>
+                <w:delText>0-100</w:delText>
+              </w:r>
+            </w:del>
+          </w:p>
+        </w:tc>
+        <w:tc>
+          <w:tcPr>
+            <w:tcW w:w="1559" w:type="dxa"/>
+            <w:tcPrChange w:id="99" w:author="Roland Halbaksz" w:date="2015-10-21T14:01:00Z">
+              <w:tcPr>
+                <w:tcW w:w="2268" w:type="dxa"/>
+              </w:tcPr>
+            </w:tcPrChange>
+          </w:tcPr>
+          <w:p>
+            <w:pPr>
+              <w:rPr>
+                <w:del w:id="100" w:author="Roland Halbaksz" w:date="2015-10-21T14:01:00Z"/>
+                <w:lang w:val="en-US"/>
+              </w:rPr>
+            </w:pPr>
+            <w:del w:id="101" w:author="Roland Halbaksz" w:date="2015-10-21T14:01:00Z">
+              <w:r>
+                <w:rPr>
+                  <w:lang w:val="en-US"/>
+                </w:rPr>
+                <w:delText>OilPressure</w:delText>
+              </w:r>
+            </w:del>
           </w:p>
         </w:tc>
         <w:tc>
           <w:tcPr>
             <w:tcW w:w="2830" w:type="dxa"/>
-          </w:tcPr>
-          <w:p>
-            <w:pPr>
-              <w:rPr>
-                <w:lang w:val="en-US"/>
-              </w:rPr>
-            </w:pPr>
-            <w:r>
-              <w:rPr>
-                <w:lang w:val="en-US"/>
-              </w:rPr>
-              <w:t>Driver input</w:t>
-            </w:r>
+            <w:tcPrChange w:id="102" w:author="Roland Halbaksz" w:date="2015-10-21T14:01:00Z">
+              <w:tcPr>
+                <w:tcW w:w="2830" w:type="dxa"/>
+              </w:tcPr>
+            </w:tcPrChange>
+          </w:tcPr>
+          <w:p>
+            <w:pPr>
+              <w:rPr>
+                <w:del w:id="103" w:author="Roland Halbaksz" w:date="2015-10-21T14:01:00Z"/>
+                <w:lang w:val="en-US"/>
+              </w:rPr>
+            </w:pPr>
+            <w:del w:id="104" w:author="Roland Halbaksz" w:date="2015-10-21T14:01:00Z">
+              <w:r>
+                <w:rPr>
+                  <w:lang w:val="en-US"/>
+                </w:rPr>
+                <w:delText>Driver input</w:delText>
+              </w:r>
+            </w:del>
           </w:p>
         </w:tc>
       </w:tr>
       <w:tr>
+        <w:trPr>
+          <w:del w:id="105" w:author="Roland Halbaksz" w:date="2015-10-21T13:55:00Z"/>
+        </w:trPr>
         <w:tc>
           <w:tcPr>
             <w:tcW w:w="1868" w:type="dxa"/>
-          </w:tcPr>
-          <w:p>
-            <w:pPr>
-              <w:rPr>
-                <w:lang w:val="en-US"/>
-              </w:rPr>
-            </w:pPr>
-            <w:r>
-              <w:rPr>
-                <w:lang w:val="en-US"/>
-              </w:rPr>
-              <w:t>Oil pressure</w:t>
-            </w:r>
-          </w:p>
-        </w:tc>
-        <w:tc>
-          <w:tcPr>
-            <w:tcW w:w="1104" w:type="dxa"/>
-          </w:tcPr>
-          <w:p>
-            <w:pPr>
-              <w:rPr>
-                <w:lang w:val="en-US"/>
-              </w:rPr>
-            </w:pPr>
-            <w:r>
-              <w:rPr>
-                <w:lang w:val="en-US"/>
-              </w:rPr>
-              <w:t>Integer</w:t>
-            </w:r>
-          </w:p>
-        </w:tc>
-        <w:tc>
-          <w:tcPr>
-            <w:tcW w:w="992" w:type="dxa"/>
-          </w:tcPr>
-          <w:p>
-            <w:pPr>
-              <w:rPr>
-                <w:lang w:val="en-US"/>
-              </w:rPr>
-            </w:pPr>
-            <w:r>
-              <w:rPr>
-                <w:lang w:val="en-US"/>
-              </w:rPr>
-              <w:t>0-100</w:t>
-            </w:r>
-          </w:p>
-        </w:tc>
-        <w:tc>
-          <w:tcPr>
-            <w:tcW w:w="2268" w:type="dxa"/>
-          </w:tcPr>
-          <w:p>
-            <w:pPr>
-              <w:rPr>
-                <w:lang w:val="en-US"/>
-              </w:rPr>
-            </w:pPr>
-            <w:proofErr w:type="spellStart"/>
-            <w:r>
-              <w:rPr>
-                <w:lang w:val="en-US"/>
-              </w:rPr>
-              <w:t>OilPressure</w:t>
-            </w:r>
-            <w:proofErr w:type="spellEnd"/>
+            <w:tcPrChange w:id="106" w:author="Roland Halbaksz" w:date="2015-10-21T14:01:00Z">
+              <w:tcPr>
+                <w:tcW w:w="1868" w:type="dxa"/>
+              </w:tcPr>
+            </w:tcPrChange>
+          </w:tcPr>
+          <w:p>
+            <w:pPr>
+              <w:rPr>
+                <w:del w:id="107" w:author="Roland Halbaksz" w:date="2015-10-21T13:55:00Z"/>
+                <w:lang w:val="en-US"/>
+              </w:rPr>
+            </w:pPr>
+            <w:del w:id="108" w:author="Roland Halbaksz" w:date="2015-10-21T13:55:00Z">
+              <w:r>
+                <w:rPr>
+                  <w:lang w:val="en-US"/>
+                </w:rPr>
+                <w:delText>Service code</w:delText>
+              </w:r>
+            </w:del>
+          </w:p>
+        </w:tc>
+        <w:tc>
+          <w:tcPr>
+            <w:tcW w:w="962" w:type="dxa"/>
+            <w:tcPrChange w:id="109" w:author="Roland Halbaksz" w:date="2015-10-21T14:01:00Z">
+              <w:tcPr>
+                <w:tcW w:w="1104" w:type="dxa"/>
+              </w:tcPr>
+            </w:tcPrChange>
+          </w:tcPr>
+          <w:p>
+            <w:pPr>
+              <w:rPr>
+                <w:del w:id="110" w:author="Roland Halbaksz" w:date="2015-10-21T13:55:00Z"/>
+                <w:lang w:val="en-US"/>
+              </w:rPr>
+            </w:pPr>
+            <w:del w:id="111" w:author="Roland Halbaksz" w:date="2015-10-21T13:55:00Z">
+              <w:r>
+                <w:rPr>
+                  <w:lang w:val="en-US"/>
+                </w:rPr>
+                <w:delText>Integer</w:delText>
+              </w:r>
+            </w:del>
+          </w:p>
+        </w:tc>
+        <w:tc>
+          <w:tcPr>
+            <w:tcW w:w="1843" w:type="dxa"/>
+            <w:tcPrChange w:id="112" w:author="Roland Halbaksz" w:date="2015-10-21T14:01:00Z">
+              <w:tcPr>
+                <w:tcW w:w="992" w:type="dxa"/>
+              </w:tcPr>
+            </w:tcPrChange>
+          </w:tcPr>
+          <w:p>
+            <w:pPr>
+              <w:rPr>
+                <w:del w:id="113" w:author="Roland Halbaksz" w:date="2015-10-21T13:55:00Z"/>
+                <w:lang w:val="en-US"/>
+              </w:rPr>
+            </w:pPr>
+            <w:del w:id="114" w:author="Roland Halbaksz" w:date="2015-10-21T13:55:00Z">
+              <w:r>
+                <w:rPr>
+                  <w:lang w:val="en-US"/>
+                </w:rPr>
+                <w:delText>0-255</w:delText>
+              </w:r>
+            </w:del>
+          </w:p>
+        </w:tc>
+        <w:tc>
+          <w:tcPr>
+            <w:tcW w:w="1559" w:type="dxa"/>
+            <w:tcPrChange w:id="115" w:author="Roland Halbaksz" w:date="2015-10-21T14:01:00Z">
+              <w:tcPr>
+                <w:tcW w:w="2268" w:type="dxa"/>
+              </w:tcPr>
+            </w:tcPrChange>
+          </w:tcPr>
+          <w:p>
+            <w:pPr>
+              <w:rPr>
+                <w:del w:id="116" w:author="Roland Halbaksz" w:date="2015-10-21T13:55:00Z"/>
+                <w:lang w:val="en-US"/>
+              </w:rPr>
+            </w:pPr>
+            <w:del w:id="117" w:author="Roland Halbaksz" w:date="2015-10-21T13:55:00Z">
+              <w:r>
+                <w:rPr>
+                  <w:lang w:val="en-US"/>
+                </w:rPr>
+                <w:delText>ServiceCode</w:delText>
+              </w:r>
+            </w:del>
           </w:p>
         </w:tc>
         <w:tc>
           <w:tcPr>
             <w:tcW w:w="2830" w:type="dxa"/>
-          </w:tcPr>
-          <w:p>
-            <w:pPr>
-              <w:rPr>
-                <w:lang w:val="en-US"/>
-              </w:rPr>
-            </w:pPr>
-            <w:r>
-              <w:rPr>
-                <w:lang w:val="en-US"/>
-              </w:rPr>
-              <w:t>Driver input</w:t>
-            </w:r>
-          </w:p>
-        </w:tc>
-      </w:tr>
-      <w:tr>
-        <w:tc>
-          <w:tcPr>
-            <w:tcW w:w="1868" w:type="dxa"/>
-          </w:tcPr>
-          <w:p>
-            <w:pPr>
-              <w:rPr>
-                <w:lang w:val="en-US"/>
-              </w:rPr>
-            </w:pPr>
-            <w:r>
-              <w:rPr>
-                <w:lang w:val="en-US"/>
-              </w:rPr>
-              <w:t>Service code</w:t>
-            </w:r>
-          </w:p>
-        </w:tc>
-        <w:tc>
-          <w:tcPr>
-            <w:tcW w:w="1104" w:type="dxa"/>
-          </w:tcPr>
-          <w:p>
-            <w:pPr>
-              <w:rPr>
-                <w:lang w:val="en-US"/>
-              </w:rPr>
-            </w:pPr>
-            <w:r>
-              <w:rPr>
-                <w:lang w:val="en-US"/>
-              </w:rPr>
-              <w:t>Integer</w:t>
-            </w:r>
-          </w:p>
-        </w:tc>
-        <w:tc>
-          <w:tcPr>
-            <w:tcW w:w="992" w:type="dxa"/>
-          </w:tcPr>
-          <w:p>
-            <w:pPr>
-              <w:rPr>
-                <w:lang w:val="en-US"/>
-              </w:rPr>
-            </w:pPr>
-            <w:r>
-              <w:rPr>
-                <w:lang w:val="en-US"/>
-              </w:rPr>
-              <w:t>0-255</w:t>
-            </w:r>
-          </w:p>
-        </w:tc>
-        <w:tc>
-          <w:tcPr>
-            <w:tcW w:w="2268" w:type="dxa"/>
-          </w:tcPr>
-          <w:p>
-            <w:pPr>
-              <w:rPr>
-                <w:lang w:val="en-US"/>
-              </w:rPr>
-            </w:pPr>
-            <w:proofErr w:type="spellStart"/>
-            <w:r>
-              <w:rPr>
-                <w:lang w:val="en-US"/>
-              </w:rPr>
-              <w:t>ServiceCode</w:t>
-            </w:r>
-            <w:proofErr w:type="spellEnd"/>
-          </w:p>
-        </w:tc>
-        <w:tc>
-          <w:tcPr>
-            <w:tcW w:w="2830" w:type="dxa"/>
-          </w:tcPr>
-          <w:p>
-            <w:pPr>
-              <w:rPr>
-                <w:lang w:val="en-US"/>
-              </w:rPr>
-            </w:pPr>
-            <w:r>
-              <w:rPr>
-                <w:lang w:val="en-US"/>
-              </w:rPr>
-              <w:t>Driver input</w:t>
-            </w:r>
+            <w:tcPrChange w:id="118" w:author="Roland Halbaksz" w:date="2015-10-21T14:01:00Z">
+              <w:tcPr>
+                <w:tcW w:w="2830" w:type="dxa"/>
+              </w:tcPr>
+            </w:tcPrChange>
+          </w:tcPr>
+          <w:p>
+            <w:pPr>
+              <w:rPr>
+                <w:del w:id="119" w:author="Roland Halbaksz" w:date="2015-10-21T13:55:00Z"/>
+                <w:lang w:val="en-US"/>
+              </w:rPr>
+            </w:pPr>
+            <w:del w:id="120" w:author="Roland Halbaksz" w:date="2015-10-21T13:55:00Z">
+              <w:r>
+                <w:rPr>
+                  <w:lang w:val="en-US"/>
+                </w:rPr>
+                <w:delText>Driver input</w:delText>
+              </w:r>
+            </w:del>
           </w:p>
         </w:tc>
       </w:tr>
     </w:tbl>
     <w:p>
       <w:pPr>
+        <w:ind w:left="720"/>
         <w:rPr>
+          <w:del w:id="121" w:author="Roland Halbaksz" w:date="2015-10-21T13:55:00Z"/>
           <w:lang w:val="en-US"/>
         </w:rPr>
+        <w:pPrChange w:id="122" w:author="Roland Halbaksz" w:date="2015-10-21T13:55:00Z">
+          <w:pPr/>
+        </w:pPrChange>
       </w:pPr>
     </w:p>
     <w:p>
       <w:pPr>
         <w:pStyle w:val="Heading1"/>
-        <w:numPr>
-          <w:ilvl w:val="0"/>
-          <w:numId w:val="1"/>
-        </w:numPr>
+        <w:ind w:left="720"/>
         <w:rPr>
           <w:lang w:val="en-US"/>
         </w:rPr>
+        <w:pPrChange w:id="123" w:author="Roland Halbaksz" w:date="2015-10-21T13:55:00Z">
+          <w:pPr>
+            <w:pStyle w:val="Heading1"/>
+            <w:numPr>
+              <w:numId w:val="1"/>
+            </w:numPr>
+            <w:ind w:left="720" w:hanging="360"/>
+          </w:pPr>
+        </w:pPrChange>
       </w:pPr>
-      <w:r>
-        <w:rPr>
-          <w:lang w:val="en-US"/>
-        </w:rPr>
-        <w:t>Service codes</w:t>
-      </w:r>
+      <w:del w:id="124" w:author="Roland Halbaksz" w:date="2015-10-21T13:55:00Z">
+        <w:r>
+          <w:rPr>
+            <w:lang w:val="en-US"/>
+          </w:rPr>
+          <w:delText>Service codes</w:delText>
+        </w:r>
+      </w:del>
     </w:p>
     <w:sectPr>
-      <w:headerReference w:type="even" r:id="rId7"/>
-      <w:headerReference w:type="default" r:id="rId8"/>
-      <w:footerReference w:type="even" r:id="rId9"/>
-      <w:footerReference w:type="default" r:id="rId10"/>
-      <w:headerReference w:type="first" r:id="rId11"/>
-      <w:footerReference w:type="first" r:id="rId12"/>
+      <w:headerReference w:type="default" r:id="rId7"/>
+      <w:footerReference w:type="default" r:id="rId8"/>
       <w:pgSz w:w="11906" w:h="16838"/>
       <w:pgMar w:top="1417" w:right="1417" w:bottom="1417" w:left="1417" w:header="708" w:footer="708" w:gutter="0"/>
       <w:cols w:space="708"/>
@@ -1311,18 +1819,6 @@
 
 <file path=word/footer1.xml><?xml version="1.0" encoding="utf-8"?>
 <w:ftr xmlns:wpc="http://schemas.microsoft.com/office/word/2010/wordprocessingCanvas" xmlns:mc="http://schemas.openxmlformats.org/markup-compatibility/2006" xmlns:o="urn:schemas-microsoft-com:office:office" xmlns:r="http://schemas.openxmlformats.org/officeDocument/2006/relationships" xmlns:m="http://schemas.openxmlformats.org/officeDocument/2006/math" xmlns:v="urn:schemas-microsoft-com:vml" xmlns:wp14="http://schemas.microsoft.com/office/word/2010/wordprocessingDrawing" xmlns:wp="http://schemas.openxmlformats.org/drawingml/2006/wordprocessingDrawing" xmlns:w10="urn:schemas-microsoft-com:office:word" xmlns:w="http://schemas.openxmlformats.org/wordprocessingml/2006/main" xmlns:w14="http://schemas.microsoft.com/office/word/2010/wordml" xmlns:w15="http://schemas.microsoft.com/office/word/2012/wordml" xmlns:wpg="http://schemas.microsoft.com/office/word/2010/wordprocessingGroup" xmlns:wpi="http://schemas.microsoft.com/office/word/2010/wordprocessingInk" xmlns:wne="http://schemas.microsoft.com/office/word/2006/wordml" xmlns:wps="http://schemas.microsoft.com/office/word/2010/wordprocessingShape" mc:Ignorable="w14 w15 wp14">
-  <w:p>
-    <w:pPr>
-      <w:pStyle w:val="Footer"/>
-    </w:pPr>
-  </w:p>
-</w:ftr>
-</file>
-
-<file path=word/footer2.xml><?xml version="1.0" encoding="utf-8"?>
-<w:ftr xmlns:wpc="http://schemas.microsoft.com/office/word/2010/wordprocessingCanvas" xmlns:mc="http://schemas.openxmlformats.org/markup-compatibility/2006" xmlns:o="urn:schemas-microsoft-com:office:office" xmlns:r="http://schemas.openxmlformats.org/officeDocument/2006/relationships" xmlns:m="http://schemas.openxmlformats.org/officeDocument/2006/math" xmlns:v="urn:schemas-microsoft-com:vml" xmlns:wp14="http://schemas.microsoft.com/office/word/2010/wordprocessingDrawing" xmlns:wp="http://schemas.openxmlformats.org/drawingml/2006/wordprocessingDrawing" xmlns:w10="urn:schemas-microsoft-com:office:word" xmlns:w="http://schemas.openxmlformats.org/wordprocessingml/2006/main" xmlns:w14="http://schemas.microsoft.com/office/word/2010/wordml" xmlns:w15="http://schemas.microsoft.com/office/word/2012/wordml" xmlns:wpg="http://schemas.microsoft.com/office/word/2010/wordprocessingGroup" xmlns:wpi="http://schemas.microsoft.com/office/word/2010/wordprocessingInk" xmlns:wne="http://schemas.microsoft.com/office/word/2006/wordml" xmlns:wps="http://schemas.microsoft.com/office/word/2010/wordprocessingShape" mc:Ignorable="w14 w15 wp14">
-  <w:bookmarkStart w:id="0" w:name="_GoBack"/>
-  <w:bookmarkEnd w:id="0"/>
   <w:p>
     <w:pPr>
       <w:pStyle w:val="Footer"/>
@@ -1379,16 +1875,6 @@
 </w:ftr>
 </file>
 
-<file path=word/footer3.xml><?xml version="1.0" encoding="utf-8"?>
-<w:ftr xmlns:wpc="http://schemas.microsoft.com/office/word/2010/wordprocessingCanvas" xmlns:mc="http://schemas.openxmlformats.org/markup-compatibility/2006" xmlns:o="urn:schemas-microsoft-com:office:office" xmlns:r="http://schemas.openxmlformats.org/officeDocument/2006/relationships" xmlns:m="http://schemas.openxmlformats.org/officeDocument/2006/math" xmlns:v="urn:schemas-microsoft-com:vml" xmlns:wp14="http://schemas.microsoft.com/office/word/2010/wordprocessingDrawing" xmlns:wp="http://schemas.openxmlformats.org/drawingml/2006/wordprocessingDrawing" xmlns:w10="urn:schemas-microsoft-com:office:word" xmlns:w="http://schemas.openxmlformats.org/wordprocessingml/2006/main" xmlns:w14="http://schemas.microsoft.com/office/word/2010/wordml" xmlns:w15="http://schemas.microsoft.com/office/word/2012/wordml" xmlns:wpg="http://schemas.microsoft.com/office/word/2010/wordprocessingGroup" xmlns:wpi="http://schemas.microsoft.com/office/word/2010/wordprocessingInk" xmlns:wne="http://schemas.microsoft.com/office/word/2006/wordml" xmlns:wps="http://schemas.microsoft.com/office/word/2010/wordprocessingShape" mc:Ignorable="w14 w15 wp14">
-  <w:p>
-    <w:pPr>
-      <w:pStyle w:val="Footer"/>
-    </w:pPr>
-  </w:p>
-</w:ftr>
-</file>
-
 <file path=word/footnotes.xml><?xml version="1.0" encoding="utf-8"?>
 <w:footnotes xmlns:wpc="http://schemas.microsoft.com/office/word/2010/wordprocessingCanvas" xmlns:mc="http://schemas.openxmlformats.org/markup-compatibility/2006" xmlns:o="urn:schemas-microsoft-com:office:office" xmlns:r="http://schemas.openxmlformats.org/officeDocument/2006/relationships" xmlns:m="http://schemas.openxmlformats.org/officeDocument/2006/math" xmlns:v="urn:schemas-microsoft-com:vml" xmlns:wp14="http://schemas.microsoft.com/office/word/2010/wordprocessingDrawing" xmlns:wp="http://schemas.openxmlformats.org/drawingml/2006/wordprocessingDrawing" xmlns:w10="urn:schemas-microsoft-com:office:word" xmlns:w="http://schemas.openxmlformats.org/wordprocessingml/2006/main" xmlns:w14="http://schemas.microsoft.com/office/word/2010/wordml" xmlns:w15="http://schemas.microsoft.com/office/word/2012/wordml" xmlns:wpg="http://schemas.microsoft.com/office/word/2010/wordprocessingGroup" xmlns:wpi="http://schemas.microsoft.com/office/word/2010/wordprocessingInk" xmlns:wne="http://schemas.microsoft.com/office/word/2006/wordml" xmlns:wps="http://schemas.microsoft.com/office/word/2010/wordprocessingShape" mc:Ignorable="w14 w15 wp14">
   <w:footnote w:type="separator" w:id="-1">
@@ -1420,16 +1906,6 @@
     <w:pPr>
       <w:pStyle w:val="Header"/>
     </w:pPr>
-  </w:p>
-</w:hdr>
-</file>
-
-<file path=word/header2.xml><?xml version="1.0" encoding="utf-8"?>
-<w:hdr xmlns:wpc="http://schemas.microsoft.com/office/word/2010/wordprocessingCanvas" xmlns:mc="http://schemas.openxmlformats.org/markup-compatibility/2006" xmlns:o="urn:schemas-microsoft-com:office:office" xmlns:r="http://schemas.openxmlformats.org/officeDocument/2006/relationships" xmlns:m="http://schemas.openxmlformats.org/officeDocument/2006/math" xmlns:v="urn:schemas-microsoft-com:vml" xmlns:wp14="http://schemas.microsoft.com/office/word/2010/wordprocessingDrawing" xmlns:wp="http://schemas.openxmlformats.org/drawingml/2006/wordprocessingDrawing" xmlns:w10="urn:schemas-microsoft-com:office:word" xmlns:w="http://schemas.openxmlformats.org/wordprocessingml/2006/main" xmlns:w14="http://schemas.microsoft.com/office/word/2010/wordml" xmlns:w15="http://schemas.microsoft.com/office/word/2012/wordml" xmlns:wpg="http://schemas.microsoft.com/office/word/2010/wordprocessingGroup" xmlns:wpi="http://schemas.microsoft.com/office/word/2010/wordprocessingInk" xmlns:wne="http://schemas.microsoft.com/office/word/2006/wordml" xmlns:wps="http://schemas.microsoft.com/office/word/2010/wordprocessingShape" mc:Ignorable="w14 w15 wp14">
-  <w:p>
-    <w:pPr>
-      <w:pStyle w:val="Header"/>
-    </w:pPr>
     <w:r>
       <w:t>Team 1</w:t>
     </w:r>
@@ -1439,19 +1915,16 @@
     <w:r>
       <w:ptab w:relativeTo="margin" w:alignment="right" w:leader="none"/>
     </w:r>
-    <w:r>
-      <w:t>2015.09.23</w:t>
-    </w:r>
-  </w:p>
-</w:hdr>
-</file>
-
-<file path=word/header3.xml><?xml version="1.0" encoding="utf-8"?>
-<w:hdr xmlns:wpc="http://schemas.microsoft.com/office/word/2010/wordprocessingCanvas" xmlns:mc="http://schemas.openxmlformats.org/markup-compatibility/2006" xmlns:o="urn:schemas-microsoft-com:office:office" xmlns:r="http://schemas.openxmlformats.org/officeDocument/2006/relationships" xmlns:m="http://schemas.openxmlformats.org/officeDocument/2006/math" xmlns:v="urn:schemas-microsoft-com:vml" xmlns:wp14="http://schemas.microsoft.com/office/word/2010/wordprocessingDrawing" xmlns:wp="http://schemas.openxmlformats.org/drawingml/2006/wordprocessingDrawing" xmlns:w10="urn:schemas-microsoft-com:office:word" xmlns:w="http://schemas.openxmlformats.org/wordprocessingml/2006/main" xmlns:w14="http://schemas.microsoft.com/office/word/2010/wordml" xmlns:w15="http://schemas.microsoft.com/office/word/2012/wordml" xmlns:wpg="http://schemas.microsoft.com/office/word/2010/wordprocessingGroup" xmlns:wpi="http://schemas.microsoft.com/office/word/2010/wordprocessingInk" xmlns:wne="http://schemas.microsoft.com/office/word/2006/wordml" xmlns:wps="http://schemas.microsoft.com/office/word/2010/wordprocessingShape" mc:Ignorable="w14 w15 wp14">
-  <w:p>
-    <w:pPr>
-      <w:pStyle w:val="Header"/>
-    </w:pPr>
+    <w:del w:id="125" w:author="Roland Halbaksz" w:date="2015-10-21T13:56:00Z">
+      <w:r>
+        <w:delText>2015.09.23</w:delText>
+      </w:r>
+    </w:del>
+    <w:ins w:id="126" w:author="Roland Halbaksz" w:date="2015-10-21T13:56:00Z">
+      <w:r>
+        <w:t>Sprint 1</w:t>
+      </w:r>
+    </w:ins>
   </w:p>
 </w:hdr>
 </file>
@@ -1548,6 +2021,14 @@
     <w:abstractNumId w:val="0"/>
   </w:num>
 </w:numbering>
+</file>
+
+<file path=word/people.xml><?xml version="1.0" encoding="utf-8"?>
+<w15:people xmlns:wpc="http://schemas.microsoft.com/office/word/2010/wordprocessingCanvas" xmlns:mc="http://schemas.openxmlformats.org/markup-compatibility/2006" xmlns:o="urn:schemas-microsoft-com:office:office" xmlns:r="http://schemas.openxmlformats.org/officeDocument/2006/relationships" xmlns:m="http://schemas.openxmlformats.org/officeDocument/2006/math" xmlns:v="urn:schemas-microsoft-com:vml" xmlns:wp14="http://schemas.microsoft.com/office/word/2010/wordprocessingDrawing" xmlns:wp="http://schemas.openxmlformats.org/drawingml/2006/wordprocessingDrawing" xmlns:w10="urn:schemas-microsoft-com:office:word" xmlns:w="http://schemas.openxmlformats.org/wordprocessingml/2006/main" xmlns:w14="http://schemas.microsoft.com/office/word/2010/wordml" xmlns:w15="http://schemas.microsoft.com/office/word/2012/wordml" xmlns:wpg="http://schemas.microsoft.com/office/word/2010/wordprocessingGroup" xmlns:wpi="http://schemas.microsoft.com/office/word/2010/wordprocessingInk" xmlns:wne="http://schemas.microsoft.com/office/word/2006/wordml" xmlns:wps="http://schemas.microsoft.com/office/word/2010/wordprocessingShape" mc:Ignorable="w14 w15 wp14">
+  <w15:person w15:author="Roland Halbaksz">
+    <w15:presenceInfo w15:providerId="Windows Live" w15:userId="59ff288b9a229387"/>
+  </w15:person>
+</w15:people>
 </file>
 
 <file path=word/styles.xml><?xml version="1.0" encoding="utf-8"?>
@@ -2133,6 +2614,36 @@
       </w:tblBorders>
     </w:tblPr>
   </w:style>
+  <w:style w:type="paragraph" w:styleId="BalloonText">
+    <w:name w:val="Balloon Text"/>
+    <w:basedOn w:val="Normal"/>
+    <w:link w:val="BalloonTextChar"/>
+    <w:uiPriority w:val="99"/>
+    <w:semiHidden/>
+    <w:unhideWhenUsed/>
+    <w:rsid w:val="00D045AB"/>
+    <w:pPr>
+      <w:spacing w:after="0" w:line="240" w:lineRule="auto"/>
+    </w:pPr>
+    <w:rPr>
+      <w:rFonts w:ascii="Segoe UI" w:hAnsi="Segoe UI" w:cs="Segoe UI"/>
+      <w:sz w:val="18"/>
+      <w:szCs w:val="18"/>
+    </w:rPr>
+  </w:style>
+  <w:style w:type="character" w:customStyle="1" w:styleId="BalloonTextChar">
+    <w:name w:val="Balloon Text Char"/>
+    <w:basedOn w:val="DefaultParagraphFont"/>
+    <w:link w:val="BalloonText"/>
+    <w:uiPriority w:val="99"/>
+    <w:semiHidden/>
+    <w:rsid w:val="00D045AB"/>
+    <w:rPr>
+      <w:rFonts w:ascii="Segoe UI" w:hAnsi="Segoe UI" w:cs="Segoe UI"/>
+      <w:sz w:val="18"/>
+      <w:szCs w:val="18"/>
+    </w:rPr>
+  </w:style>
 </w:styles>
 </file>
 

</xml_diff>